<commit_message>
Commiting more meta files
</commit_message>
<xml_diff>
--- a/ToDoList.docx
+++ b/ToDoList.docx
@@ -4,29 +4,244 @@
   <w:body>
     <w:p>
       <w:pPr>
-        <w:pStyle w:val="Paragrafoelenco"/>
-        <w:numPr>
-          <w:ilvl w:val="0"/>
-          <w:numId w:val="1"/>
-        </w:numPr>
-      </w:pPr>
-      <w:r>
+        <w:jc w:val="center"/>
+        <w:rPr>
+          <w:b/>
+          <w:color w:val="FF0000"/>
+        </w:rPr>
+      </w:pPr>
+      <w:r>
+        <w:rPr>
+          <w:b/>
+          <w:color w:val="FF0000"/>
+        </w:rPr>
+        <w:t>To Do</w:t>
+      </w:r>
+    </w:p>
+    <w:p>
+      <w:pPr>
+        <w:pStyle w:val="Paragrafoelenco"/>
+        <w:numPr>
+          <w:ilvl w:val="0"/>
+          <w:numId w:val="1"/>
+        </w:numPr>
+        <w:rPr>
+          <w:strike/>
+        </w:rPr>
+      </w:pPr>
+      <w:r>
+        <w:rPr>
+          <w:strike/>
+        </w:rPr>
+        <w:t>Create a first scene “</w:t>
+      </w:r>
+      <w:proofErr w:type="spellStart"/>
+      <w:r>
+        <w:rPr>
+          <w:strike/>
+        </w:rPr>
+        <w:t>MeasureSelectiom</w:t>
+      </w:r>
+      <w:proofErr w:type="spellEnd"/>
+      <w:r>
+        <w:rPr>
+          <w:strike/>
+        </w:rPr>
+        <w:t>” to select the type of measure</w:t>
+      </w:r>
+    </w:p>
+    <w:p>
+      <w:pPr>
+        <w:pStyle w:val="Paragrafoelenco"/>
+        <w:numPr>
+          <w:ilvl w:val="0"/>
+          <w:numId w:val="1"/>
+        </w:numPr>
+        <w:rPr>
+          <w:strike/>
+        </w:rPr>
+      </w:pPr>
+      <w:r>
+        <w:rPr>
+          <w:strike/>
+        </w:rPr>
         <w:t>Link the scene “</w:t>
       </w:r>
       <w:proofErr w:type="spellStart"/>
       <w:r>
-        <w:t>MeasuresSelection</w:t>
+        <w:rPr>
+          <w:strike/>
+        </w:rPr>
+        <w:t>Meas</w:t>
+      </w:r>
+      <w:r>
+        <w:rPr>
+          <w:strike/>
+        </w:rPr>
+        <w:t>uresSelection</w:t>
       </w:r>
       <w:proofErr w:type="spellEnd"/>
       <w:r>
-        <w:t>” to the next one.</w:t>
-      </w:r>
-      <w:r>
-        <w:br/>
-        <w:t xml:space="preserve">Note that </w:t>
-      </w:r>
-      <w:r>
-        <w:t>the objects in the scene “Referential” should be placed according to the selected measure</w:t>
+        <w:rPr>
+          <w:strike/>
+        </w:rPr>
+        <w:t>” to the next one “Referential”.</w:t>
+      </w:r>
+    </w:p>
+    <w:p>
+      <w:pPr>
+        <w:pStyle w:val="Paragrafoelenco"/>
+        <w:numPr>
+          <w:ilvl w:val="0"/>
+          <w:numId w:val="1"/>
+        </w:numPr>
+        <w:rPr>
+          <w:highlight w:val="yellow"/>
+        </w:rPr>
+      </w:pPr>
+      <w:r>
+        <w:rPr>
+          <w:highlight w:val="yellow"/>
+        </w:rPr>
+        <w:t>Arrange t</w:t>
+      </w:r>
+      <w:r>
+        <w:rPr>
+          <w:highlight w:val="yellow"/>
+        </w:rPr>
+        <w:t>he objects in the scene “Referential”</w:t>
+      </w:r>
+      <w:r>
+        <w:rPr>
+          <w:highlight w:val="yellow"/>
+        </w:rPr>
+        <w:t xml:space="preserve"> </w:t>
+      </w:r>
+      <w:r>
+        <w:rPr>
+          <w:highlight w:val="yellow"/>
+        </w:rPr>
+        <w:t>according to the selected measure</w:t>
+      </w:r>
+      <w:r>
+        <w:rPr>
+          <w:highlight w:val="yellow"/>
+        </w:rPr>
+        <w:t xml:space="preserve"> type</w:t>
+      </w:r>
+    </w:p>
+    <w:p>
+      <w:pPr>
+        <w:pStyle w:val="Paragrafoelenco"/>
+        <w:numPr>
+          <w:ilvl w:val="0"/>
+          <w:numId w:val="1"/>
+        </w:numPr>
+        <w:rPr>
+          <w:strike/>
+        </w:rPr>
+      </w:pPr>
+      <w:r>
+        <w:rPr>
+          <w:strike/>
+        </w:rPr>
+        <w:t>Select a sphere by the gaze and “open it” showing the assemblies it represents</w:t>
+      </w:r>
+    </w:p>
+    <w:p>
+      <w:pPr>
+        <w:pStyle w:val="Paragrafoelenco"/>
+        <w:numPr>
+          <w:ilvl w:val="0"/>
+          <w:numId w:val="1"/>
+        </w:numPr>
+        <w:rPr>
+          <w:highlight w:val="cyan"/>
+        </w:rPr>
+      </w:pPr>
+      <w:r>
+        <w:rPr>
+          <w:highlight w:val="cyan"/>
+        </w:rPr>
+        <w:t>Close the selection by a gesture and showing again the set of spheres</w:t>
+      </w:r>
+    </w:p>
+    <w:p>
+      <w:pPr>
+        <w:pStyle w:val="Paragrafoelenco"/>
+        <w:numPr>
+          <w:ilvl w:val="0"/>
+          <w:numId w:val="1"/>
+        </w:numPr>
+        <w:rPr>
+          <w:highlight w:val="cyan"/>
+        </w:rPr>
+      </w:pPr>
+      <w:r>
+        <w:rPr>
+          <w:highlight w:val="cyan"/>
+        </w:rPr>
+        <w:t>Select an object among the ones displayed by the selected sphere</w:t>
+      </w:r>
+    </w:p>
+    <w:p>
+      <w:pPr>
+        <w:pStyle w:val="Paragrafoelenco"/>
+        <w:numPr>
+          <w:ilvl w:val="0"/>
+          <w:numId w:val="1"/>
+        </w:numPr>
+        <w:rPr>
+          <w:strike/>
+        </w:rPr>
+      </w:pPr>
+      <w:r>
+        <w:rPr>
+          <w:strike/>
+        </w:rPr>
+        <w:t>Show the matched parts between the query model and the selected one</w:t>
+      </w:r>
+    </w:p>
+    <w:p>
+      <w:pPr>
+        <w:pStyle w:val="Paragrafoelenco"/>
+        <w:numPr>
+          <w:ilvl w:val="0"/>
+          <w:numId w:val="1"/>
+        </w:numPr>
+        <w:rPr>
+          <w:highlight w:val="cyan"/>
+        </w:rPr>
+      </w:pPr>
+      <w:r>
+        <w:rPr>
+          <w:highlight w:val="cyan"/>
+        </w:rPr>
+        <w:t>Select a part and move it according to its belonging structure</w:t>
+      </w:r>
+    </w:p>
+    <w:p>
+      <w:pPr>
+        <w:pStyle w:val="Paragrafoelenco"/>
+        <w:numPr>
+          <w:ilvl w:val="0"/>
+          <w:numId w:val="1"/>
+        </w:numPr>
+      </w:pPr>
+      <w:r>
+        <w:t>Undo the last motion (and so on)</w:t>
+      </w:r>
+    </w:p>
+    <w:p>
+      <w:pPr>
+        <w:pStyle w:val="Paragrafoelenco"/>
+        <w:numPr>
+          <w:ilvl w:val="0"/>
+          <w:numId w:val="1"/>
+        </w:numPr>
+      </w:pPr>
+      <w:r>
+        <w:t>Close the matching visualization and come back to the visualization of the spheres</w:t>
       </w:r>
     </w:p>
     <w:p>
@@ -63,6 +278,20 @@
           <w:ilvl w:val="0"/>
           <w:numId w:val="1"/>
         </w:numPr>
+        <w:rPr>
+          <w:highlight w:val="yellow"/>
+        </w:rPr>
+      </w:pPr>
+      <w:r>
+        <w:rPr>
+          <w:highlight w:val="yellow"/>
+        </w:rPr>
+        <w:t>Import meshes without the CAD importer</w:t>
+      </w:r>
+    </w:p>
+    <w:p>
+      <w:pPr>
+        <w:pStyle w:val="Paragrafoelenco"/>
       </w:pPr>
       <w:bookmarkStart w:id="0" w:name="_GoBack"/>
       <w:bookmarkEnd w:id="0"/>

</xml_diff>

<commit_message>
Minor modification on the scenes
</commit_message>
<xml_diff>
--- a/ToDoList.docx
+++ b/ToDoList.docx
@@ -4,29 +4,244 @@
   <w:body>
     <w:p>
       <w:pPr>
-        <w:pStyle w:val="Paragrafoelenco"/>
-        <w:numPr>
-          <w:ilvl w:val="0"/>
-          <w:numId w:val="1"/>
-        </w:numPr>
-      </w:pPr>
-      <w:r>
+        <w:jc w:val="center"/>
+        <w:rPr>
+          <w:b/>
+          <w:color w:val="FF0000"/>
+        </w:rPr>
+      </w:pPr>
+      <w:r>
+        <w:rPr>
+          <w:b/>
+          <w:color w:val="FF0000"/>
+        </w:rPr>
+        <w:t>To Do</w:t>
+      </w:r>
+    </w:p>
+    <w:p>
+      <w:pPr>
+        <w:pStyle w:val="Paragrafoelenco"/>
+        <w:numPr>
+          <w:ilvl w:val="0"/>
+          <w:numId w:val="1"/>
+        </w:numPr>
+        <w:rPr>
+          <w:strike/>
+        </w:rPr>
+      </w:pPr>
+      <w:r>
+        <w:rPr>
+          <w:strike/>
+        </w:rPr>
+        <w:t>Create a first scene “</w:t>
+      </w:r>
+      <w:proofErr w:type="spellStart"/>
+      <w:r>
+        <w:rPr>
+          <w:strike/>
+        </w:rPr>
+        <w:t>MeasureSelectiom</w:t>
+      </w:r>
+      <w:proofErr w:type="spellEnd"/>
+      <w:r>
+        <w:rPr>
+          <w:strike/>
+        </w:rPr>
+        <w:t>” to select the type of measure</w:t>
+      </w:r>
+    </w:p>
+    <w:p>
+      <w:pPr>
+        <w:pStyle w:val="Paragrafoelenco"/>
+        <w:numPr>
+          <w:ilvl w:val="0"/>
+          <w:numId w:val="1"/>
+        </w:numPr>
+        <w:rPr>
+          <w:strike/>
+        </w:rPr>
+      </w:pPr>
+      <w:r>
+        <w:rPr>
+          <w:strike/>
+        </w:rPr>
         <w:t>Link the scene “</w:t>
       </w:r>
       <w:proofErr w:type="spellStart"/>
       <w:r>
-        <w:t>MeasuresSelection</w:t>
+        <w:rPr>
+          <w:strike/>
+        </w:rPr>
+        <w:t>Meas</w:t>
+      </w:r>
+      <w:r>
+        <w:rPr>
+          <w:strike/>
+        </w:rPr>
+        <w:t>uresSelection</w:t>
       </w:r>
       <w:proofErr w:type="spellEnd"/>
       <w:r>
-        <w:t>” to the next one.</w:t>
-      </w:r>
-      <w:r>
-        <w:br/>
-        <w:t xml:space="preserve">Note that </w:t>
-      </w:r>
-      <w:r>
-        <w:t>the objects in the scene “Referential” should be placed according to the selected measure</w:t>
+        <w:rPr>
+          <w:strike/>
+        </w:rPr>
+        <w:t>” to the next one “Referential”.</w:t>
+      </w:r>
+    </w:p>
+    <w:p>
+      <w:pPr>
+        <w:pStyle w:val="Paragrafoelenco"/>
+        <w:numPr>
+          <w:ilvl w:val="0"/>
+          <w:numId w:val="1"/>
+        </w:numPr>
+        <w:rPr>
+          <w:highlight w:val="yellow"/>
+        </w:rPr>
+      </w:pPr>
+      <w:r>
+        <w:rPr>
+          <w:highlight w:val="yellow"/>
+        </w:rPr>
+        <w:t>Arrange t</w:t>
+      </w:r>
+      <w:r>
+        <w:rPr>
+          <w:highlight w:val="yellow"/>
+        </w:rPr>
+        <w:t>he objects in the scene “Referential”</w:t>
+      </w:r>
+      <w:r>
+        <w:rPr>
+          <w:highlight w:val="yellow"/>
+        </w:rPr>
+        <w:t xml:space="preserve"> </w:t>
+      </w:r>
+      <w:r>
+        <w:rPr>
+          <w:highlight w:val="yellow"/>
+        </w:rPr>
+        <w:t>according to the selected measure</w:t>
+      </w:r>
+      <w:r>
+        <w:rPr>
+          <w:highlight w:val="yellow"/>
+        </w:rPr>
+        <w:t xml:space="preserve"> type</w:t>
+      </w:r>
+    </w:p>
+    <w:p>
+      <w:pPr>
+        <w:pStyle w:val="Paragrafoelenco"/>
+        <w:numPr>
+          <w:ilvl w:val="0"/>
+          <w:numId w:val="1"/>
+        </w:numPr>
+        <w:rPr>
+          <w:strike/>
+        </w:rPr>
+      </w:pPr>
+      <w:r>
+        <w:rPr>
+          <w:strike/>
+        </w:rPr>
+        <w:t>Select a sphere by the gaze and “open it” showing the assemblies it represents</w:t>
+      </w:r>
+    </w:p>
+    <w:p>
+      <w:pPr>
+        <w:pStyle w:val="Paragrafoelenco"/>
+        <w:numPr>
+          <w:ilvl w:val="0"/>
+          <w:numId w:val="1"/>
+        </w:numPr>
+        <w:rPr>
+          <w:highlight w:val="cyan"/>
+        </w:rPr>
+      </w:pPr>
+      <w:r>
+        <w:rPr>
+          <w:highlight w:val="cyan"/>
+        </w:rPr>
+        <w:t>Close the selection by a gesture and showing again the set of spheres</w:t>
+      </w:r>
+    </w:p>
+    <w:p>
+      <w:pPr>
+        <w:pStyle w:val="Paragrafoelenco"/>
+        <w:numPr>
+          <w:ilvl w:val="0"/>
+          <w:numId w:val="1"/>
+        </w:numPr>
+        <w:rPr>
+          <w:highlight w:val="cyan"/>
+        </w:rPr>
+      </w:pPr>
+      <w:r>
+        <w:rPr>
+          <w:highlight w:val="cyan"/>
+        </w:rPr>
+        <w:t>Select an object among the ones displayed by the selected sphere</w:t>
+      </w:r>
+    </w:p>
+    <w:p>
+      <w:pPr>
+        <w:pStyle w:val="Paragrafoelenco"/>
+        <w:numPr>
+          <w:ilvl w:val="0"/>
+          <w:numId w:val="1"/>
+        </w:numPr>
+        <w:rPr>
+          <w:strike/>
+        </w:rPr>
+      </w:pPr>
+      <w:r>
+        <w:rPr>
+          <w:strike/>
+        </w:rPr>
+        <w:t>Show the matched parts between the query model and the selected one</w:t>
+      </w:r>
+    </w:p>
+    <w:p>
+      <w:pPr>
+        <w:pStyle w:val="Paragrafoelenco"/>
+        <w:numPr>
+          <w:ilvl w:val="0"/>
+          <w:numId w:val="1"/>
+        </w:numPr>
+        <w:rPr>
+          <w:highlight w:val="cyan"/>
+        </w:rPr>
+      </w:pPr>
+      <w:r>
+        <w:rPr>
+          <w:highlight w:val="cyan"/>
+        </w:rPr>
+        <w:t>Select a part and move it according to its belonging structure</w:t>
+      </w:r>
+    </w:p>
+    <w:p>
+      <w:pPr>
+        <w:pStyle w:val="Paragrafoelenco"/>
+        <w:numPr>
+          <w:ilvl w:val="0"/>
+          <w:numId w:val="1"/>
+        </w:numPr>
+      </w:pPr>
+      <w:r>
+        <w:t>Undo the last motion (and so on)</w:t>
+      </w:r>
+    </w:p>
+    <w:p>
+      <w:pPr>
+        <w:pStyle w:val="Paragrafoelenco"/>
+        <w:numPr>
+          <w:ilvl w:val="0"/>
+          <w:numId w:val="1"/>
+        </w:numPr>
+      </w:pPr>
+      <w:r>
+        <w:t>Close the matching visualization and come back to the visualization of the spheres</w:t>
       </w:r>
     </w:p>
     <w:p>
@@ -63,6 +278,20 @@
           <w:ilvl w:val="0"/>
           <w:numId w:val="1"/>
         </w:numPr>
+        <w:rPr>
+          <w:highlight w:val="yellow"/>
+        </w:rPr>
+      </w:pPr>
+      <w:r>
+        <w:rPr>
+          <w:highlight w:val="yellow"/>
+        </w:rPr>
+        <w:t>Import meshes without the CAD importer</w:t>
+      </w:r>
+    </w:p>
+    <w:p>
+      <w:pPr>
+        <w:pStyle w:val="Paragrafoelenco"/>
       </w:pPr>
       <w:bookmarkStart w:id="0" w:name="_GoBack"/>
       <w:bookmarkEnd w:id="0"/>

</xml_diff>